<commit_message>
Added details of meeting update of 14th October
</commit_message>
<xml_diff>
--- a/Weekly Update.docx
+++ b/Weekly Update.docx
@@ -1,40 +1,30 @@
 
 <file path=word/document.xml><?xml version="1.0" encoding="utf-8"?>
-<w:document xmlns:o="urn:schemas-microsoft-com:office:office" xmlns:r="http://schemas.openxmlformats.org/officeDocument/2006/relationships" xmlns:v="urn:schemas-microsoft-com:vml" xmlns:w="http://schemas.openxmlformats.org/wordprocessingml/2006/main" xmlns:w10="urn:schemas-microsoft-com:office:word" xmlns:wp="http://schemas.openxmlformats.org/drawingml/2006/wordprocessingDrawing" xmlns:wps="http://schemas.microsoft.com/office/word/2010/wordprocessingShape" xmlns:wpg="http://schemas.microsoft.com/office/word/2010/wordprocessingGroup" xmlns:mc="http://schemas.openxmlformats.org/markup-compatibility/2006" xmlns:wp14="http://schemas.microsoft.com/office/word/2010/wordprocessingDrawing" xmlns:w14="http://schemas.microsoft.com/office/word/2010/wordml" mc:Ignorable="w14 wp14">
+<w:document xmlns:wpc="http://schemas.microsoft.com/office/word/2010/wordprocessingCanvas" xmlns:cx="http://schemas.microsoft.com/office/drawing/2014/chartex" xmlns:cx1="http://schemas.microsoft.com/office/drawing/2015/9/8/chartex" xmlns:cx2="http://schemas.microsoft.com/office/drawing/2015/10/21/chartex" xmlns:cx3="http://schemas.microsoft.com/office/drawing/2016/5/9/chartex" xmlns:cx4="http://schemas.microsoft.com/office/drawing/2016/5/10/chartex" xmlns:cx5="http://schemas.microsoft.com/office/drawing/2016/5/11/chartex" xmlns:cx6="http://schemas.microsoft.com/office/drawing/2016/5/12/chartex" xmlns:cx7="http://schemas.microsoft.com/office/drawing/2016/5/13/chartex" xmlns:cx8="http://schemas.microsoft.com/office/drawing/2016/5/14/chartex" xmlns:mc="http://schemas.openxmlformats.org/markup-compatibility/2006" xmlns:aink="http://schemas.microsoft.com/office/drawing/2016/ink" xmlns:am3d="http://schemas.microsoft.com/office/drawing/2017/model3d" xmlns:o="urn:schemas-microsoft-com:office:office" xmlns:oel="http://schemas.microsoft.com/office/2019/extlst" xmlns:r="http://schemas.openxmlformats.org/officeDocument/2006/relationships" xmlns:m="http://schemas.openxmlformats.org/officeDocument/2006/math" xmlns:v="urn:schemas-microsoft-com:vml" xmlns:wp14="http://schemas.microsoft.com/office/word/2010/wordprocessingDrawing" xmlns:wp="http://schemas.openxmlformats.org/drawingml/2006/wordprocessingDrawing" xmlns:w10="urn:schemas-microsoft-com:office:word" xmlns:w="http://schemas.openxmlformats.org/wordprocessingml/2006/main" xmlns:w14="http://schemas.microsoft.com/office/word/2010/wordml" xmlns:w15="http://schemas.microsoft.com/office/word/2012/wordml" xmlns:w16cex="http://schemas.microsoft.com/office/word/2018/wordml/cex" xmlns:w16cid="http://schemas.microsoft.com/office/word/2016/wordml/cid" xmlns:w16="http://schemas.microsoft.com/office/word/2018/wordml" xmlns:w16sdtdh="http://schemas.microsoft.com/office/word/2020/wordml/sdtdatahash" xmlns:w16se="http://schemas.microsoft.com/office/word/2015/wordml/symex" xmlns:wpg="http://schemas.microsoft.com/office/word/2010/wordprocessingGroup" xmlns:wpi="http://schemas.microsoft.com/office/word/2010/wordprocessingInk" xmlns:wne="http://schemas.microsoft.com/office/word/2006/wordml" xmlns:wps="http://schemas.microsoft.com/office/word/2010/wordprocessingShape" mc:Ignorable="w14 w15 w16se w16cid w16 w16cex w16sdtdh wp14">
   <w:body>
     <w:tbl>
       <w:tblPr>
         <w:tblStyle w:val="TableGrid"/>
-        <w:tblW w:w="10284" w:type="dxa"/>
-        <w:jc w:val="left"/>
-        <w:tblInd w:w="0" w:type="dxa"/>
-        <w:tblCellMar>
-          <w:top w:w="0" w:type="dxa"/>
-          <w:left w:w="108" w:type="dxa"/>
-          <w:bottom w:w="0" w:type="dxa"/>
-          <w:right w:w="108" w:type="dxa"/>
-        </w:tblCellMar>
-        <w:tblLook w:val="04a0" w:noHBand="0" w:noVBand="1" w:firstColumn="1" w:lastRow="0" w:lastColumn="0" w:firstRow="1"/>
+        <w:tblW w:w="11424" w:type="dxa"/>
+        <w:tblLook w:val="04A0" w:firstRow="1" w:lastRow="0" w:firstColumn="1" w:lastColumn="0" w:noHBand="0" w:noVBand="1"/>
       </w:tblPr>
       <w:tblGrid>
-        <w:gridCol w:w="5144"/>
-        <w:gridCol w:w="5139"/>
+        <w:gridCol w:w="1975"/>
+        <w:gridCol w:w="5040"/>
+        <w:gridCol w:w="4409"/>
       </w:tblGrid>
       <w:tr>
         <w:trPr>
-          <w:trHeight w:val="1017" w:hRule="atLeast"/>
+          <w:trHeight w:val="1017"/>
         </w:trPr>
         <w:tc>
           <w:tcPr>
-            <w:tcW w:w="5144" w:type="dxa"/>
-            <w:tcBorders/>
+            <w:tcW w:w="1975" w:type="dxa"/>
           </w:tcPr>
           <w:p>
             <w:pPr>
-              <w:pStyle w:val="Normal"/>
-              <w:spacing w:lineRule="auto" w:line="240" w:before="0" w:after="0"/>
-              <w:rPr>
-                <w:b/>
+              <w:spacing w:after="0" w:line="240" w:lineRule="auto"/>
+              <w:rPr>
                 <w:b/>
                 <w:bCs/>
               </w:rPr>
@@ -50,15 +40,12 @@
         </w:tc>
         <w:tc>
           <w:tcPr>
-            <w:tcW w:w="5139" w:type="dxa"/>
-            <w:tcBorders/>
+            <w:tcW w:w="5040" w:type="dxa"/>
           </w:tcPr>
           <w:p>
             <w:pPr>
-              <w:pStyle w:val="Normal"/>
-              <w:spacing w:lineRule="auto" w:line="240" w:before="0" w:after="0"/>
-              <w:rPr>
-                <w:b/>
+              <w:spacing w:after="0" w:line="240" w:lineRule="auto"/>
+              <w:rPr>
                 <w:b/>
                 <w:bCs/>
               </w:rPr>
@@ -69,27 +56,44 @@
                 <w:bCs/>
               </w:rPr>
               <w:t>Literature Review</w:t>
+            </w:r>
+          </w:p>
+        </w:tc>
+        <w:tc>
+          <w:tcPr>
+            <w:tcW w:w="4409" w:type="dxa"/>
+          </w:tcPr>
+          <w:p>
+            <w:pPr>
+              <w:spacing w:after="0" w:line="240" w:lineRule="auto"/>
+              <w:rPr>
+                <w:b/>
+                <w:bCs/>
+              </w:rPr>
+            </w:pPr>
+            <w:r>
+              <w:rPr>
+                <w:b/>
+                <w:bCs/>
+              </w:rPr>
+              <w:t>Meeting Date</w:t>
             </w:r>
           </w:p>
         </w:tc>
       </w:tr>
       <w:tr>
         <w:trPr>
-          <w:trHeight w:val="988" w:hRule="atLeast"/>
+          <w:trHeight w:val="988"/>
         </w:trPr>
         <w:tc>
           <w:tcPr>
-            <w:tcW w:w="5144" w:type="dxa"/>
-            <w:tcBorders/>
+            <w:tcW w:w="1975" w:type="dxa"/>
           </w:tcPr>
           <w:p>
             <w:pPr>
-              <w:pStyle w:val="Normal"/>
-              <w:spacing w:lineRule="auto" w:line="240" w:before="0" w:after="0"/>
-              <w:rPr/>
-            </w:pPr>
-            <w:r>
-              <w:rPr/>
+              <w:spacing w:after="0" w:line="240" w:lineRule="auto"/>
+            </w:pPr>
+            <w:r>
               <w:t>1</w:t>
             </w:r>
             <w:r>
@@ -99,7 +103,6 @@
               <w:t>st</w:t>
             </w:r>
             <w:r>
-              <w:rPr/>
               <w:t xml:space="preserve"> October 2022 to 6</w:t>
             </w:r>
             <w:r>
@@ -109,107 +112,86 @@
               <w:t>th</w:t>
             </w:r>
             <w:r>
-              <w:rPr/>
               <w:t xml:space="preserve"> October 2022</w:t>
             </w:r>
           </w:p>
         </w:tc>
         <w:tc>
           <w:tcPr>
-            <w:tcW w:w="5139" w:type="dxa"/>
-            <w:tcBorders/>
+            <w:tcW w:w="5040" w:type="dxa"/>
           </w:tcPr>
           <w:p>
             <w:pPr>
-              <w:pStyle w:val="Normal"/>
-              <w:spacing w:lineRule="auto" w:line="240" w:before="0" w:after="0"/>
-              <w:rPr/>
-            </w:pPr>
-            <w:r>
-              <w:rPr/>
+              <w:spacing w:after="0" w:line="240" w:lineRule="auto"/>
+            </w:pPr>
+            <w:r>
               <w:t>1. Design Pattern Implementation in Java and AspectJ</w:t>
             </w:r>
           </w:p>
           <w:p>
             <w:pPr>
-              <w:pStyle w:val="Normal"/>
-              <w:spacing w:lineRule="auto" w:line="240" w:before="0" w:after="0"/>
+              <w:spacing w:after="0" w:line="240" w:lineRule="auto"/>
               <w:rPr>
                 <w:rFonts w:ascii="Calibri" w:hAnsi="Calibri"/>
-                <w:sz w:val="22"/>
-                <w:szCs w:val="22"/>
-              </w:rPr>
-            </w:pPr>
-            <w:r>
-              <w:rPr>
-                <w:sz w:val="22"/>
-                <w:szCs w:val="22"/>
-              </w:rPr>
+              </w:rPr>
+            </w:pPr>
+            <w:r>
               <w:t>2.</w:t>
             </w:r>
             <w:r>
               <w:rPr>
-                <w:b w:val="false"/>
-                <w:i w:val="false"/>
-                <w:caps w:val="false"/>
-                <w:smallCaps w:val="false"/>
                 <w:color w:val="333333"/>
-                <w:spacing w:val="0"/>
-                <w:sz w:val="22"/>
-                <w:szCs w:val="22"/>
               </w:rPr>
               <w:t>Modularizing Cross-Cutting Concerns with Aspect-Oriented Extensions for Solidity</w:t>
             </w:r>
           </w:p>
           <w:p>
             <w:pPr>
-              <w:pStyle w:val="Normal"/>
-              <w:spacing w:lineRule="auto" w:line="240" w:before="0" w:after="0"/>
+              <w:spacing w:after="0" w:line="240" w:lineRule="auto"/>
               <w:rPr>
                 <w:rFonts w:ascii="sans-serif" w:hAnsi="sans-serif"/>
-                <w:b w:val="false"/>
-                <w:b w:val="false"/>
-                <w:i w:val="false"/>
-                <w:i w:val="false"/>
-                <w:caps w:val="false"/>
-                <w:smallCaps w:val="false"/>
                 <w:color w:val="333333"/>
-                <w:spacing w:val="0"/>
                 <w:sz w:val="48"/>
               </w:rPr>
             </w:pPr>
-            <w:r>
-              <w:rPr>
-                <w:rFonts w:ascii="sans-serif" w:hAnsi="sans-serif"/>
-                <w:b w:val="false"/>
-                <w:i w:val="false"/>
-                <w:caps w:val="false"/>
-                <w:smallCaps w:val="false"/>
-                <w:color w:val="333333"/>
-                <w:spacing w:val="0"/>
-                <w:sz w:val="48"/>
-              </w:rPr>
+          </w:p>
+        </w:tc>
+        <w:tc>
+          <w:tcPr>
+            <w:tcW w:w="4409" w:type="dxa"/>
+          </w:tcPr>
+          <w:p>
+            <w:pPr>
+              <w:spacing w:after="0" w:line="240" w:lineRule="auto"/>
+            </w:pPr>
+            <w:r>
+              <w:t>7</w:t>
+            </w:r>
+            <w:r>
+              <w:rPr>
+                <w:vertAlign w:val="superscript"/>
+              </w:rPr>
+              <w:t>th</w:t>
+            </w:r>
+            <w:r>
+              <w:t xml:space="preserve"> Oct </w:t>
             </w:r>
           </w:p>
         </w:tc>
       </w:tr>
       <w:tr>
         <w:trPr>
-          <w:trHeight w:val="1017" w:hRule="atLeast"/>
+          <w:trHeight w:val="1017"/>
         </w:trPr>
         <w:tc>
           <w:tcPr>
-            <w:tcW w:w="5144" w:type="dxa"/>
-            <w:tcBorders/>
+            <w:tcW w:w="1975" w:type="dxa"/>
           </w:tcPr>
           <w:p>
             <w:pPr>
-              <w:pStyle w:val="Normal"/>
-              <w:spacing w:lineRule="auto" w:line="240" w:before="0" w:after="0"/>
-              <w:rPr/>
-            </w:pPr>
-            <w:r>
-              <w:rPr/>
+              <w:spacing w:after="0" w:line="240" w:lineRule="auto"/>
+            </w:pPr>
+            <w:r>
               <w:t>7</w:t>
             </w:r>
             <w:r>
@@ -219,7 +201,6 @@
               <w:t>th</w:t>
             </w:r>
             <w:r>
-              <w:rPr/>
               <w:t xml:space="preserve"> Oct 2022 to 13</w:t>
             </w:r>
             <w:r>
@@ -229,118 +210,272 @@
               <w:t>th</w:t>
             </w:r>
             <w:r>
-              <w:rPr/>
               <w:t xml:space="preserve"> Oct 2022</w:t>
             </w:r>
           </w:p>
         </w:tc>
         <w:tc>
           <w:tcPr>
-            <w:tcW w:w="5139" w:type="dxa"/>
-            <w:tcBorders/>
+            <w:tcW w:w="5040" w:type="dxa"/>
           </w:tcPr>
           <w:p>
             <w:pPr>
-              <w:pStyle w:val="Normal"/>
-              <w:spacing w:lineRule="auto" w:line="240" w:before="0" w:after="0"/>
-              <w:rPr/>
-            </w:pPr>
-            <w:r>
-              <w:rPr/>
-              <w:t xml:space="preserve">1. </w:t>
-            </w:r>
-            <w:r>
-              <w:rPr/>
-              <w:t xml:space="preserve">Refactoring to Role Objects </w:t>
-            </w:r>
-            <w:r>
-              <w:rPr/>
-              <w:t xml:space="preserve">by </w:t>
-            </w:r>
-            <w:r>
-              <w:rPr/>
-              <w:t>Friedrich Steimann</w:t>
-            </w:r>
-          </w:p>
-          <w:p>
-            <w:pPr>
-              <w:pStyle w:val="Normal"/>
-              <w:spacing w:lineRule="auto" w:line="240" w:before="0" w:after="0"/>
-              <w:rPr/>
-            </w:pPr>
-            <w:r>
-              <w:rPr/>
-              <w:t xml:space="preserve">2. </w:t>
-            </w:r>
-            <w:r>
-              <w:rPr/>
-              <w:t xml:space="preserve">The Role Object Pattern </w:t>
-            </w:r>
-            <w:r>
-              <w:rPr/>
-              <w:t xml:space="preserve">by </w:t>
-            </w:r>
-            <w:r>
-              <w:rPr/>
-              <w:t>Dirk Riehle</w:t>
-            </w:r>
+              <w:spacing w:after="0" w:line="240" w:lineRule="auto"/>
+            </w:pPr>
+            <w:r>
+              <w:t>1. Refactoring to Role Objects by Friedrich Steimann</w:t>
+            </w:r>
+          </w:p>
+          <w:p>
+            <w:pPr>
+              <w:spacing w:after="0" w:line="240" w:lineRule="auto"/>
+            </w:pPr>
+            <w:r>
+              <w:t>2. The Role Object Pattern by Dirk Riehle</w:t>
+            </w:r>
+          </w:p>
+        </w:tc>
+        <w:tc>
+          <w:tcPr>
+            <w:tcW w:w="4409" w:type="dxa"/>
+          </w:tcPr>
+          <w:p>
+            <w:pPr>
+              <w:spacing w:after="0" w:line="240" w:lineRule="auto"/>
+            </w:pPr>
+            <w:r>
+              <w:t>14</w:t>
+            </w:r>
+            <w:r>
+              <w:rPr>
+                <w:vertAlign w:val="superscript"/>
+              </w:rPr>
+              <w:t>th</w:t>
+            </w:r>
+            <w:r>
+              <w:t xml:space="preserve"> Oct </w:t>
+            </w:r>
+          </w:p>
+          <w:p>
+            <w:pPr>
+              <w:spacing w:after="0" w:line="240" w:lineRule="auto"/>
+            </w:pPr>
+            <w:r>
+              <w:t>Meeting Summary:</w:t>
+            </w:r>
+          </w:p>
+          <w:p>
+            <w:pPr>
+              <w:pStyle w:val="ListParagraph"/>
+              <w:numPr>
+                <w:ilvl w:val="0"/>
+                <w:numId w:val="1"/>
+              </w:numPr>
+              <w:spacing w:after="0" w:line="240" w:lineRule="auto"/>
+            </w:pPr>
+            <w:r>
+              <w:t>Add UML diagram to Code</w:t>
+            </w:r>
+          </w:p>
+          <w:p>
+            <w:pPr>
+              <w:pStyle w:val="ListParagraph"/>
+              <w:numPr>
+                <w:ilvl w:val="0"/>
+                <w:numId w:val="1"/>
+              </w:numPr>
+              <w:spacing w:after="0" w:line="240" w:lineRule="auto"/>
+            </w:pPr>
+            <w:r>
+              <w:t>Add Citation to presentation</w:t>
+            </w:r>
+          </w:p>
+          <w:p>
+            <w:pPr>
+              <w:pStyle w:val="ListParagraph"/>
+              <w:numPr>
+                <w:ilvl w:val="0"/>
+                <w:numId w:val="1"/>
+              </w:numPr>
+              <w:spacing w:after="0" w:line="240" w:lineRule="auto"/>
+            </w:pPr>
+            <w:r>
+              <w:t>Try to connect Aspect Oriented programming  with Role Objects</w:t>
+            </w:r>
+            <w:r>
+              <w:t>, find new paper about this</w:t>
+            </w:r>
+          </w:p>
+          <w:p>
+            <w:pPr>
+              <w:pStyle w:val="ListParagraph"/>
+              <w:numPr>
+                <w:ilvl w:val="0"/>
+                <w:numId w:val="1"/>
+              </w:numPr>
+              <w:spacing w:after="0" w:line="240" w:lineRule="auto"/>
+            </w:pPr>
+            <w:r>
+              <w:t xml:space="preserve">Implement Sample code in Hyperledger </w:t>
+            </w:r>
+          </w:p>
+          <w:p>
+            <w:pPr>
+              <w:pStyle w:val="ListParagraph"/>
+              <w:numPr>
+                <w:ilvl w:val="0"/>
+                <w:numId w:val="1"/>
+              </w:numPr>
+              <w:spacing w:after="0" w:line="240" w:lineRule="auto"/>
+            </w:pPr>
+            <w:r>
+              <w:t>Not too much text on presentation</w:t>
+            </w:r>
+          </w:p>
+          <w:p>
+            <w:pPr>
+              <w:spacing w:after="0" w:line="240" w:lineRule="auto"/>
+            </w:pPr>
           </w:p>
         </w:tc>
       </w:tr>
     </w:tbl>
-    <w:p>
-      <w:pPr>
-        <w:pStyle w:val="Normal"/>
-        <w:widowControl/>
-        <w:bidi w:val="0"/>
-        <w:spacing w:lineRule="auto" w:line="259" w:before="0" w:after="160"/>
-        <w:jc w:val="left"/>
-        <w:rPr/>
-      </w:pPr>
-      <w:r>
-        <w:rPr/>
-      </w:r>
-    </w:p>
+    <w:p/>
     <w:sectPr>
-      <w:type w:val="nextPage"/>
       <w:pgSz w:w="12240" w:h="15840"/>
-      <w:pgMar w:left="1417" w:right="1417" w:header="0" w:top="1417" w:footer="0" w:bottom="1134" w:gutter="0"/>
-      <w:pgNumType w:fmt="decimal"/>
-      <w:formProt w:val="false"/>
-      <w:textDirection w:val="lrTb"/>
-      <w:docGrid w:type="default" w:linePitch="360" w:charSpace="4096"/>
+      <w:pgMar w:top="1417" w:right="1417" w:bottom="1134" w:left="1417" w:header="0" w:footer="0" w:gutter="0"/>
+      <w:cols w:space="720"/>
+      <w:formProt w:val="0"/>
+      <w:docGrid w:linePitch="360" w:charSpace="4096"/>
     </w:sectPr>
   </w:body>
 </w:document>
 </file>
 
+<file path=word/numbering.xml><?xml version="1.0" encoding="utf-8"?>
+<w:numbering xmlns:wpc="http://schemas.microsoft.com/office/word/2010/wordprocessingCanvas" xmlns:cx="http://schemas.microsoft.com/office/drawing/2014/chartex" xmlns:cx1="http://schemas.microsoft.com/office/drawing/2015/9/8/chartex" xmlns:cx2="http://schemas.microsoft.com/office/drawing/2015/10/21/chartex" xmlns:cx3="http://schemas.microsoft.com/office/drawing/2016/5/9/chartex" xmlns:cx4="http://schemas.microsoft.com/office/drawing/2016/5/10/chartex" xmlns:cx5="http://schemas.microsoft.com/office/drawing/2016/5/11/chartex" xmlns:cx6="http://schemas.microsoft.com/office/drawing/2016/5/12/chartex" xmlns:cx7="http://schemas.microsoft.com/office/drawing/2016/5/13/chartex" xmlns:cx8="http://schemas.microsoft.com/office/drawing/2016/5/14/chartex" xmlns:mc="http://schemas.openxmlformats.org/markup-compatibility/2006" xmlns:aink="http://schemas.microsoft.com/office/drawing/2016/ink" xmlns:am3d="http://schemas.microsoft.com/office/drawing/2017/model3d" xmlns:o="urn:schemas-microsoft-com:office:office" xmlns:oel="http://schemas.microsoft.com/office/2019/extlst" xmlns:r="http://schemas.openxmlformats.org/officeDocument/2006/relationships" xmlns:m="http://schemas.openxmlformats.org/officeDocument/2006/math" xmlns:v="urn:schemas-microsoft-com:vml" xmlns:wp14="http://schemas.microsoft.com/office/word/2010/wordprocessingDrawing" xmlns:wp="http://schemas.openxmlformats.org/drawingml/2006/wordprocessingDrawing" xmlns:w10="urn:schemas-microsoft-com:office:word" xmlns:w="http://schemas.openxmlformats.org/wordprocessingml/2006/main" xmlns:w14="http://schemas.microsoft.com/office/word/2010/wordml" xmlns:w15="http://schemas.microsoft.com/office/word/2012/wordml" xmlns:w16cex="http://schemas.microsoft.com/office/word/2018/wordml/cex" xmlns:w16cid="http://schemas.microsoft.com/office/word/2016/wordml/cid" xmlns:w16="http://schemas.microsoft.com/office/word/2018/wordml" xmlns:w16sdtdh="http://schemas.microsoft.com/office/word/2020/wordml/sdtdatahash" xmlns:w16se="http://schemas.microsoft.com/office/word/2015/wordml/symex" xmlns:wpg="http://schemas.microsoft.com/office/word/2010/wordprocessingGroup" xmlns:wpi="http://schemas.microsoft.com/office/word/2010/wordprocessingInk" xmlns:wne="http://schemas.microsoft.com/office/word/2006/wordml" xmlns:wps="http://schemas.microsoft.com/office/word/2010/wordprocessingShape" mc:Ignorable="w14 w15 w16se w16cid w16 w16cex w16sdtdh wp14">
+  <w:abstractNum w:abstractNumId="0" w15:restartNumberingAfterBreak="0">
+    <w:nsid w:val="5CD2280D"/>
+    <w:multiLevelType w:val="hybridMultilevel"/>
+    <w:tmpl w:val="7C82E494"/>
+    <w:lvl w:ilvl="0" w:tplc="0409000F">
+      <w:start w:val="1"/>
+      <w:numFmt w:val="decimal"/>
+      <w:lvlText w:val="%1."/>
+      <w:lvlJc w:val="left"/>
+      <w:pPr>
+        <w:ind w:left="720" w:hanging="360"/>
+      </w:pPr>
+      <w:rPr>
+        <w:rFonts w:hint="default"/>
+      </w:rPr>
+    </w:lvl>
+    <w:lvl w:ilvl="1" w:tplc="04090019" w:tentative="1">
+      <w:start w:val="1"/>
+      <w:numFmt w:val="lowerLetter"/>
+      <w:lvlText w:val="%2."/>
+      <w:lvlJc w:val="left"/>
+      <w:pPr>
+        <w:ind w:left="1440" w:hanging="360"/>
+      </w:pPr>
+    </w:lvl>
+    <w:lvl w:ilvl="2" w:tplc="0409001B" w:tentative="1">
+      <w:start w:val="1"/>
+      <w:numFmt w:val="lowerRoman"/>
+      <w:lvlText w:val="%3."/>
+      <w:lvlJc w:val="right"/>
+      <w:pPr>
+        <w:ind w:left="2160" w:hanging="180"/>
+      </w:pPr>
+    </w:lvl>
+    <w:lvl w:ilvl="3" w:tplc="0409000F" w:tentative="1">
+      <w:start w:val="1"/>
+      <w:numFmt w:val="decimal"/>
+      <w:lvlText w:val="%4."/>
+      <w:lvlJc w:val="left"/>
+      <w:pPr>
+        <w:ind w:left="2880" w:hanging="360"/>
+      </w:pPr>
+    </w:lvl>
+    <w:lvl w:ilvl="4" w:tplc="04090019" w:tentative="1">
+      <w:start w:val="1"/>
+      <w:numFmt w:val="lowerLetter"/>
+      <w:lvlText w:val="%5."/>
+      <w:lvlJc w:val="left"/>
+      <w:pPr>
+        <w:ind w:left="3600" w:hanging="360"/>
+      </w:pPr>
+    </w:lvl>
+    <w:lvl w:ilvl="5" w:tplc="0409001B" w:tentative="1">
+      <w:start w:val="1"/>
+      <w:numFmt w:val="lowerRoman"/>
+      <w:lvlText w:val="%6."/>
+      <w:lvlJc w:val="right"/>
+      <w:pPr>
+        <w:ind w:left="4320" w:hanging="180"/>
+      </w:pPr>
+    </w:lvl>
+    <w:lvl w:ilvl="6" w:tplc="0409000F" w:tentative="1">
+      <w:start w:val="1"/>
+      <w:numFmt w:val="decimal"/>
+      <w:lvlText w:val="%7."/>
+      <w:lvlJc w:val="left"/>
+      <w:pPr>
+        <w:ind w:left="5040" w:hanging="360"/>
+      </w:pPr>
+    </w:lvl>
+    <w:lvl w:ilvl="7" w:tplc="04090019" w:tentative="1">
+      <w:start w:val="1"/>
+      <w:numFmt w:val="lowerLetter"/>
+      <w:lvlText w:val="%8."/>
+      <w:lvlJc w:val="left"/>
+      <w:pPr>
+        <w:ind w:left="5760" w:hanging="360"/>
+      </w:pPr>
+    </w:lvl>
+    <w:lvl w:ilvl="8" w:tplc="0409001B" w:tentative="1">
+      <w:start w:val="1"/>
+      <w:numFmt w:val="lowerRoman"/>
+      <w:lvlText w:val="%9."/>
+      <w:lvlJc w:val="right"/>
+      <w:pPr>
+        <w:ind w:left="6480" w:hanging="180"/>
+      </w:pPr>
+    </w:lvl>
+  </w:abstractNum>
+  <w:num w:numId="1" w16cid:durableId="222639518">
+    <w:abstractNumId w:val="0"/>
+  </w:num>
+</w:numbering>
+</file>
+
 <file path=word/styles.xml><?xml version="1.0" encoding="utf-8"?>
-<w:styles xmlns:w="http://schemas.openxmlformats.org/wordprocessingml/2006/main" xmlns:w14="http://schemas.microsoft.com/office/word/2010/wordml" xmlns:mc="http://schemas.openxmlformats.org/markup-compatibility/2006" mc:Ignorable="w14">
+<w:styles xmlns:mc="http://schemas.openxmlformats.org/markup-compatibility/2006" xmlns:r="http://schemas.openxmlformats.org/officeDocument/2006/relationships" xmlns:w="http://schemas.openxmlformats.org/wordprocessingml/2006/main" xmlns:w14="http://schemas.microsoft.com/office/word/2010/wordml" xmlns:w15="http://schemas.microsoft.com/office/word/2012/wordml" xmlns:w16cex="http://schemas.microsoft.com/office/word/2018/wordml/cex" xmlns:w16cid="http://schemas.microsoft.com/office/word/2016/wordml/cid" xmlns:w16="http://schemas.microsoft.com/office/word/2018/wordml" xmlns:w16sdtdh="http://schemas.microsoft.com/office/word/2020/wordml/sdtdatahash" xmlns:w16se="http://schemas.microsoft.com/office/word/2015/wordml/symex" mc:Ignorable="w14 w15 w16se w16cid w16 w16cex w16sdtdh">
   <w:docDefaults>
     <w:rPrDefault>
       <w:rPr>
-        <w:rFonts w:ascii="Calibri" w:hAnsi="Calibri" w:eastAsia="Calibri" w:cs="" w:asciiTheme="minorHAnsi" w:cstheme="minorBidi" w:eastAsiaTheme="minorHAnsi" w:hAnsiTheme="minorHAnsi"/>
+        <w:rFonts w:asciiTheme="minorHAnsi" w:eastAsiaTheme="minorHAnsi" w:hAnsiTheme="minorHAnsi" w:cstheme="minorBidi"/>
         <w:szCs w:val="22"/>
         <w:lang w:val="en-US" w:eastAsia="en-US" w:bidi="ar-SA"/>
       </w:rPr>
     </w:rPrDefault>
     <w:pPrDefault>
       <w:pPr>
-        <w:suppressAutoHyphens w:val="true"/>
+        <w:suppressAutoHyphens/>
       </w:pPr>
     </w:pPrDefault>
   </w:docDefaults>
   <w:latentStyles w:defLockedState="0" w:defUIPriority="99" w:defSemiHidden="0" w:defUnhideWhenUsed="0" w:defQFormat="0" w:count="376">
     <w:lsdException w:name="Normal" w:uiPriority="0" w:qFormat="1"/>
     <w:lsdException w:name="heading 1" w:uiPriority="9" w:qFormat="1"/>
-    <w:lsdException w:name="heading 2" w:uiPriority="9" w:semiHidden="1" w:unhideWhenUsed="1" w:qFormat="1"/>
-    <w:lsdException w:name="heading 3" w:uiPriority="9" w:semiHidden="1" w:unhideWhenUsed="1" w:qFormat="1"/>
-    <w:lsdException w:name="heading 4" w:uiPriority="9" w:semiHidden="1" w:unhideWhenUsed="1" w:qFormat="1"/>
-    <w:lsdException w:name="heading 5" w:uiPriority="9" w:semiHidden="1" w:unhideWhenUsed="1" w:qFormat="1"/>
-    <w:lsdException w:name="heading 6" w:uiPriority="9" w:semiHidden="1" w:unhideWhenUsed="1" w:qFormat="1"/>
-    <w:lsdException w:name="heading 7" w:uiPriority="9" w:semiHidden="1" w:unhideWhenUsed="1" w:qFormat="1"/>
-    <w:lsdException w:name="heading 8" w:uiPriority="9" w:semiHidden="1" w:unhideWhenUsed="1" w:qFormat="1"/>
-    <w:lsdException w:name="heading 9" w:uiPriority="9" w:semiHidden="1" w:unhideWhenUsed="1" w:qFormat="1"/>
+    <w:lsdException w:name="heading 2" w:semiHidden="1" w:uiPriority="9" w:unhideWhenUsed="1" w:qFormat="1"/>
+    <w:lsdException w:name="heading 3" w:semiHidden="1" w:uiPriority="9" w:unhideWhenUsed="1" w:qFormat="1"/>
+    <w:lsdException w:name="heading 4" w:semiHidden="1" w:uiPriority="9" w:unhideWhenUsed="1" w:qFormat="1"/>
+    <w:lsdException w:name="heading 5" w:semiHidden="1" w:uiPriority="9" w:unhideWhenUsed="1" w:qFormat="1"/>
+    <w:lsdException w:name="heading 6" w:semiHidden="1" w:uiPriority="9" w:unhideWhenUsed="1" w:qFormat="1"/>
+    <w:lsdException w:name="heading 7" w:semiHidden="1" w:uiPriority="9" w:unhideWhenUsed="1" w:qFormat="1"/>
+    <w:lsdException w:name="heading 8" w:semiHidden="1" w:uiPriority="9" w:unhideWhenUsed="1" w:qFormat="1"/>
+    <w:lsdException w:name="heading 9" w:semiHidden="1" w:uiPriority="9" w:unhideWhenUsed="1" w:qFormat="1"/>
     <w:lsdException w:name="index 1" w:semiHidden="1" w:unhideWhenUsed="1"/>
     <w:lsdException w:name="index 2" w:semiHidden="1" w:unhideWhenUsed="1"/>
     <w:lsdException w:name="index 3" w:semiHidden="1" w:unhideWhenUsed="1"/>
@@ -350,22 +485,22 @@
     <w:lsdException w:name="index 7" w:semiHidden="1" w:unhideWhenUsed="1"/>
     <w:lsdException w:name="index 8" w:semiHidden="1" w:unhideWhenUsed="1"/>
     <w:lsdException w:name="index 9" w:semiHidden="1" w:unhideWhenUsed="1"/>
-    <w:lsdException w:name="toc 1" w:uiPriority="39" w:semiHidden="1" w:unhideWhenUsed="1"/>
-    <w:lsdException w:name="toc 2" w:uiPriority="39" w:semiHidden="1" w:unhideWhenUsed="1"/>
-    <w:lsdException w:name="toc 3" w:uiPriority="39" w:semiHidden="1" w:unhideWhenUsed="1"/>
-    <w:lsdException w:name="toc 4" w:uiPriority="39" w:semiHidden="1" w:unhideWhenUsed="1"/>
-    <w:lsdException w:name="toc 5" w:uiPriority="39" w:semiHidden="1" w:unhideWhenUsed="1"/>
-    <w:lsdException w:name="toc 6" w:uiPriority="39" w:semiHidden="1" w:unhideWhenUsed="1"/>
-    <w:lsdException w:name="toc 7" w:uiPriority="39" w:semiHidden="1" w:unhideWhenUsed="1"/>
-    <w:lsdException w:name="toc 8" w:uiPriority="39" w:semiHidden="1" w:unhideWhenUsed="1"/>
-    <w:lsdException w:name="toc 9" w:uiPriority="39" w:semiHidden="1" w:unhideWhenUsed="1"/>
+    <w:lsdException w:name="toc 1" w:semiHidden="1" w:uiPriority="39" w:unhideWhenUsed="1"/>
+    <w:lsdException w:name="toc 2" w:semiHidden="1" w:uiPriority="39" w:unhideWhenUsed="1"/>
+    <w:lsdException w:name="toc 3" w:semiHidden="1" w:uiPriority="39" w:unhideWhenUsed="1"/>
+    <w:lsdException w:name="toc 4" w:semiHidden="1" w:uiPriority="39" w:unhideWhenUsed="1"/>
+    <w:lsdException w:name="toc 5" w:semiHidden="1" w:uiPriority="39" w:unhideWhenUsed="1"/>
+    <w:lsdException w:name="toc 6" w:semiHidden="1" w:uiPriority="39" w:unhideWhenUsed="1"/>
+    <w:lsdException w:name="toc 7" w:semiHidden="1" w:uiPriority="39" w:unhideWhenUsed="1"/>
+    <w:lsdException w:name="toc 8" w:semiHidden="1" w:uiPriority="39" w:unhideWhenUsed="1"/>
+    <w:lsdException w:name="toc 9" w:semiHidden="1" w:uiPriority="39" w:unhideWhenUsed="1"/>
     <w:lsdException w:name="Normal Indent" w:semiHidden="1" w:unhideWhenUsed="1"/>
     <w:lsdException w:name="footnote text" w:semiHidden="1" w:unhideWhenUsed="1"/>
     <w:lsdException w:name="annotation text" w:semiHidden="1" w:unhideWhenUsed="1"/>
     <w:lsdException w:name="header" w:semiHidden="1" w:unhideWhenUsed="1"/>
     <w:lsdException w:name="footer" w:semiHidden="1" w:unhideWhenUsed="1"/>
     <w:lsdException w:name="index heading" w:semiHidden="1" w:unhideWhenUsed="1"/>
-    <w:lsdException w:name="caption" w:uiPriority="35" w:semiHidden="1" w:unhideWhenUsed="1" w:qFormat="1"/>
+    <w:lsdException w:name="caption" w:semiHidden="1" w:uiPriority="35" w:unhideWhenUsed="1" w:qFormat="1"/>
     <w:lsdException w:name="table of figures" w:semiHidden="1" w:unhideWhenUsed="1"/>
     <w:lsdException w:name="envelope address" w:semiHidden="1" w:unhideWhenUsed="1"/>
     <w:lsdException w:name="envelope return" w:semiHidden="1" w:unhideWhenUsed="1"/>
@@ -396,7 +531,7 @@
     <w:lsdException w:name="Title" w:uiPriority="10" w:qFormat="1"/>
     <w:lsdException w:name="Closing" w:semiHidden="1" w:unhideWhenUsed="1"/>
     <w:lsdException w:name="Signature" w:semiHidden="1" w:unhideWhenUsed="1"/>
-    <w:lsdException w:name="Default Paragraph Font" w:uiPriority="1" w:semiHidden="1" w:unhideWhenUsed="1"/>
+    <w:lsdException w:name="Default Paragraph Font" w:semiHidden="1" w:uiPriority="1" w:unhideWhenUsed="1"/>
     <w:lsdException w:name="Body Text" w:semiHidden="1" w:unhideWhenUsed="1"/>
     <w:lsdException w:name="Body Text Indent" w:semiHidden="1" w:unhideWhenUsed="1"/>
     <w:lsdException w:name="List Continue" w:semiHidden="1" w:unhideWhenUsed="1"/>
@@ -596,8 +731,8 @@
     <w:lsdException w:name="Subtle Reference" w:uiPriority="31" w:qFormat="1"/>
     <w:lsdException w:name="Intense Reference" w:uiPriority="32" w:qFormat="1"/>
     <w:lsdException w:name="Book Title" w:uiPriority="33" w:qFormat="1"/>
-    <w:lsdException w:name="Bibliography" w:uiPriority="37" w:semiHidden="1" w:unhideWhenUsed="1"/>
-    <w:lsdException w:name="TOC Heading" w:uiPriority="39" w:semiHidden="1" w:unhideWhenUsed="1" w:qFormat="1"/>
+    <w:lsdException w:name="Bibliography" w:semiHidden="1" w:uiPriority="37" w:unhideWhenUsed="1"/>
+    <w:lsdException w:name="TOC Heading" w:semiHidden="1" w:uiPriority="39" w:unhideWhenUsed="1" w:qFormat="1"/>
     <w:lsdException w:name="Plain Table 1" w:uiPriority="41"/>
     <w:lsdException w:name="Plain Table 2" w:uiPriority="42"/>
     <w:lsdException w:name="Plain Table 3" w:uiPriority="43"/>
@@ -708,114 +843,37 @@
     <w:lsdException w:name="Unresolved Mention" w:semiHidden="1" w:unhideWhenUsed="1"/>
     <w:lsdException w:name="Smart Link" w:semiHidden="1" w:unhideWhenUsed="1"/>
   </w:latentStyles>
-  <w:style w:type="paragraph" w:styleId="Normal" w:default="1">
+  <w:style w:type="paragraph" w:default="1" w:styleId="Normal">
     <w:name w:val="Normal"/>
     <w:qFormat/>
     <w:pPr>
-      <w:widowControl/>
-      <w:suppressAutoHyphens w:val="true"/>
-      <w:bidi w:val="0"/>
-      <w:spacing w:lineRule="auto" w:line="259" w:before="0" w:after="160"/>
-      <w:jc w:val="left"/>
+      <w:spacing w:after="160" w:line="259" w:lineRule="auto"/>
     </w:pPr>
     <w:rPr>
-      <w:rFonts w:ascii="Calibri" w:hAnsi="Calibri" w:eastAsia="Calibri" w:cs="" w:asciiTheme="minorHAnsi" w:cstheme="minorBidi" w:eastAsiaTheme="minorHAnsi" w:hAnsiTheme="minorHAnsi"/>
-      <w:color w:val="auto"/>
-      <w:kern w:val="0"/>
       <w:sz w:val="22"/>
-      <w:szCs w:val="22"/>
-      <w:lang w:val="en-US" w:eastAsia="en-US" w:bidi="ar-SA"/>
     </w:rPr>
   </w:style>
   <w:style w:type="paragraph" w:styleId="Heading1">
-    <w:name w:val="Heading 1"/>
+    <w:name w:val="heading 1"/>
     <w:basedOn w:val="Heading"/>
-    <w:next w:val="TextBody"/>
+    <w:next w:val="BodyText"/>
     <w:qFormat/>
     <w:pPr>
-      <w:spacing w:before="240" w:after="120"/>
       <w:outlineLvl w:val="0"/>
     </w:pPr>
     <w:rPr>
-      <w:rFonts w:ascii="Liberation Serif" w:hAnsi="Liberation Serif" w:eastAsia="DejaVu Sans" w:cs="DejaVu Sans"/>
+      <w:rFonts w:ascii="Liberation Serif" w:eastAsia="DejaVu Sans" w:hAnsi="Liberation Serif" w:cs="DejaVu Sans"/>
       <w:b/>
       <w:bCs/>
       <w:sz w:val="48"/>
       <w:szCs w:val="48"/>
     </w:rPr>
   </w:style>
-  <w:style w:type="character" w:styleId="DefaultParagraphFont" w:default="1">
+  <w:style w:type="character" w:default="1" w:styleId="DefaultParagraphFont">
     <w:name w:val="Default Paragraph Font"/>
     <w:uiPriority w:val="1"/>
     <w:semiHidden/>
     <w:unhideWhenUsed/>
-    <w:qFormat/>
-    <w:rPr/>
-  </w:style>
-  <w:style w:type="paragraph" w:styleId="Heading">
-    <w:name w:val="Heading"/>
-    <w:basedOn w:val="Normal"/>
-    <w:next w:val="TextBody"/>
-    <w:qFormat/>
-    <w:pPr>
-      <w:keepNext w:val="true"/>
-      <w:spacing w:before="240" w:after="120"/>
-    </w:pPr>
-    <w:rPr>
-      <w:rFonts w:ascii="Liberation Sans" w:hAnsi="Liberation Sans" w:eastAsia="Noto Sans CJK SC" w:cs="Lohit Devanagari"/>
-      <w:sz w:val="28"/>
-      <w:szCs w:val="28"/>
-    </w:rPr>
-  </w:style>
-  <w:style w:type="paragraph" w:styleId="TextBody">
-    <w:name w:val="Body Text"/>
-    <w:basedOn w:val="Normal"/>
-    <w:pPr>
-      <w:spacing w:lineRule="auto" w:line="276" w:before="0" w:after="140"/>
-    </w:pPr>
-    <w:rPr/>
-  </w:style>
-  <w:style w:type="paragraph" w:styleId="List">
-    <w:name w:val="List"/>
-    <w:basedOn w:val="TextBody"/>
-    <w:pPr/>
-    <w:rPr>
-      <w:rFonts w:cs="Lohit Devanagari"/>
-    </w:rPr>
-  </w:style>
-  <w:style w:type="paragraph" w:styleId="Caption">
-    <w:name w:val="Caption"/>
-    <w:basedOn w:val="Normal"/>
-    <w:qFormat/>
-    <w:pPr>
-      <w:suppressLineNumbers/>
-      <w:spacing w:before="120" w:after="120"/>
-    </w:pPr>
-    <w:rPr>
-      <w:rFonts w:cs="Lohit Devanagari"/>
-      <w:i/>
-      <w:iCs/>
-      <w:sz w:val="24"/>
-      <w:szCs w:val="24"/>
-    </w:rPr>
-  </w:style>
-  <w:style w:type="paragraph" w:styleId="Index">
-    <w:name w:val="Index"/>
-    <w:basedOn w:val="Normal"/>
-    <w:qFormat/>
-    <w:pPr>
-      <w:suppressLineNumbers/>
-    </w:pPr>
-    <w:rPr>
-      <w:rFonts w:cs="Lohit Devanagari"/>
-    </w:rPr>
-  </w:style>
-  <w:style w:type="numbering" w:styleId="NoList" w:default="1">
-    <w:name w:val="No List"/>
-    <w:uiPriority w:val="99"/>
-    <w:semiHidden/>
-    <w:unhideWhenUsed/>
-    <w:qFormat/>
   </w:style>
   <w:style w:type="table" w:default="1" w:styleId="TableNormal">
     <w:name w:val="Normal Table"/>
@@ -832,24 +890,94 @@
       </w:tblCellMar>
     </w:tblPr>
   </w:style>
+  <w:style w:type="numbering" w:default="1" w:styleId="NoList">
+    <w:name w:val="No List"/>
+    <w:uiPriority w:val="99"/>
+    <w:semiHidden/>
+    <w:unhideWhenUsed/>
+  </w:style>
+  <w:style w:type="paragraph" w:customStyle="1" w:styleId="Heading">
+    <w:name w:val="Heading"/>
+    <w:basedOn w:val="Normal"/>
+    <w:next w:val="BodyText"/>
+    <w:qFormat/>
+    <w:pPr>
+      <w:keepNext/>
+      <w:spacing w:before="240" w:after="120"/>
+    </w:pPr>
+    <w:rPr>
+      <w:rFonts w:ascii="Liberation Sans" w:eastAsia="Noto Sans CJK SC" w:hAnsi="Liberation Sans" w:cs="Lohit Devanagari"/>
+      <w:sz w:val="28"/>
+      <w:szCs w:val="28"/>
+    </w:rPr>
+  </w:style>
+  <w:style w:type="paragraph" w:styleId="BodyText">
+    <w:name w:val="Body Text"/>
+    <w:basedOn w:val="Normal"/>
+    <w:pPr>
+      <w:spacing w:after="140" w:line="276" w:lineRule="auto"/>
+    </w:pPr>
+  </w:style>
+  <w:style w:type="paragraph" w:styleId="List">
+    <w:name w:val="List"/>
+    <w:basedOn w:val="BodyText"/>
+    <w:rPr>
+      <w:rFonts w:cs="Lohit Devanagari"/>
+    </w:rPr>
+  </w:style>
+  <w:style w:type="paragraph" w:styleId="Caption">
+    <w:name w:val="caption"/>
+    <w:basedOn w:val="Normal"/>
+    <w:qFormat/>
+    <w:pPr>
+      <w:suppressLineNumbers/>
+      <w:spacing w:before="120" w:after="120"/>
+    </w:pPr>
+    <w:rPr>
+      <w:rFonts w:cs="Lohit Devanagari"/>
+      <w:i/>
+      <w:iCs/>
+      <w:sz w:val="24"/>
+      <w:szCs w:val="24"/>
+    </w:rPr>
+  </w:style>
+  <w:style w:type="paragraph" w:customStyle="1" w:styleId="Index">
+    <w:name w:val="Index"/>
+    <w:basedOn w:val="Normal"/>
+    <w:qFormat/>
+    <w:pPr>
+      <w:suppressLineNumbers/>
+    </w:pPr>
+    <w:rPr>
+      <w:rFonts w:cs="Lohit Devanagari"/>
+    </w:rPr>
+  </w:style>
   <w:style w:type="table" w:styleId="TableGrid">
     <w:name w:val="Table Grid"/>
     <w:basedOn w:val="TableNormal"/>
     <w:uiPriority w:val="39"/>
-    <w:rsid w:val="001476f2"/>
-    <w:pPr>
-      <w:spacing w:after="0" w:line="240" w:lineRule="auto"/>
-    </w:pPr>
+    <w:rsid w:val="001476F2"/>
     <w:tblPr>
       <w:tblBorders>
-        <w:top w:val="single" w:color="auto" w:sz="4" w:space="0"/>
-        <w:left w:val="single" w:color="auto" w:sz="4" w:space="0"/>
-        <w:bottom w:val="single" w:color="auto" w:sz="4" w:space="0"/>
-        <w:right w:val="single" w:color="auto" w:sz="4" w:space="0"/>
-        <w:insideH w:val="single" w:color="auto" w:sz="4" w:space="0"/>
-        <w:insideV w:val="single" w:color="auto" w:sz="4" w:space="0"/>
+        <w:top w:val="single" w:sz="4" w:space="0" w:color="auto"/>
+        <w:left w:val="single" w:sz="4" w:space="0" w:color="auto"/>
+        <w:bottom w:val="single" w:sz="4" w:space="0" w:color="auto"/>
+        <w:right w:val="single" w:sz="4" w:space="0" w:color="auto"/>
+        <w:insideH w:val="single" w:sz="4" w:space="0" w:color="auto"/>
+        <w:insideV w:val="single" w:sz="4" w:space="0" w:color="auto"/>
       </w:tblBorders>
     </w:tblPr>
+  </w:style>
+  <w:style w:type="paragraph" w:styleId="ListParagraph">
+    <w:name w:val="List Paragraph"/>
+    <w:basedOn w:val="Normal"/>
+    <w:uiPriority w:val="34"/>
+    <w:qFormat/>
+    <w:rsid w:val="005F5B6E"/>
+    <w:pPr>
+      <w:ind w:left="720"/>
+      <w:contextualSpacing/>
+    </w:pPr>
   </w:style>
 </w:styles>
 </file>

</xml_diff>